<commit_message>
Ajuste no tamanho das colunas do grid
</commit_message>
<xml_diff>
--- a/Ajuste bootgrid.docx
+++ b/Ajuste bootgrid.docx
@@ -265,20 +265,200 @@
         <w:t xml:space="preserve"> ele só está disponível</w:t>
       </w:r>
       <w:r>
-        <w:t xml:space="preserve"> dentro do mesmo domínio, se você tentar acessar o pedido de uma origem cruzada ele não suporta o CORS, então termos um erro. Seria interessante mostrar a ativação dele para que seja possível acessar de outros locais.</w:t>
-      </w:r>
-    </w:p>
-    <w:p>
-      <w:r>
-        <w:t xml:space="preserve"> </w:t>
-      </w:r>
-    </w:p>
-    <w:p/>
-    <w:p/>
-    <w:p/>
-    <w:p>
+        <w:t xml:space="preserve"> dentro do mesmo domínio, se você </w:t>
+      </w:r>
       <w:bookmarkStart w:id="0" w:name="_GoBack"/>
       <w:bookmarkEnd w:id="0"/>
+      <w:r>
+        <w:t>tentar acessar o pedido de uma origem cruzada ele não suporta o CORS, então termos um erro. Seria interessante mostrar a ativação dele para que seja possível acessar de outros locais.</w:t>
+      </w:r>
+    </w:p>
+    <w:p>
+      <w:r>
+        <w:t>Solução:</w:t>
+      </w:r>
+    </w:p>
+    <w:p>
+      <w:r>
+        <w:t xml:space="preserve">Adicionar: </w:t>
+      </w:r>
+      <w:proofErr w:type="spellStart"/>
+      <w:proofErr w:type="gramStart"/>
+      <w:r>
+        <w:t>Microsoft.</w:t>
+      </w:r>
+      <w:proofErr w:type="gramEnd"/>
+      <w:r>
+        <w:t>AspNetCore.Cors</w:t>
+      </w:r>
+      <w:proofErr w:type="spellEnd"/>
+      <w:r>
+        <w:t xml:space="preserve"> e tive que mudar a versão do </w:t>
+      </w:r>
+      <w:r>
+        <w:t>Net Framework para 4.5.1</w:t>
+      </w:r>
+      <w:r>
+        <w:t>, instalou bastante coisa, no meu método eu fiz assim:</w:t>
+      </w:r>
+    </w:p>
+    <w:p>
+      <w:pPr>
+        <w:autoSpaceDE w:val="0"/>
+        <w:autoSpaceDN w:val="0"/>
+        <w:adjustRightInd w:val="0"/>
+        <w:spacing w:after="0" w:line="240" w:lineRule="auto"/>
+        <w:rPr>
+          <w:rFonts w:ascii="Consolas" w:hAnsi="Consolas" w:cs="Consolas"/>
+          <w:color w:val="000000"/>
+          <w:sz w:val="19"/>
+          <w:szCs w:val="19"/>
+        </w:rPr>
+      </w:pPr>
+      <w:r>
+        <w:rPr>
+          <w:rFonts w:ascii="Consolas" w:hAnsi="Consolas" w:cs="Consolas"/>
+          <w:color w:val="000000"/>
+          <w:sz w:val="19"/>
+          <w:szCs w:val="19"/>
+        </w:rPr>
+        <w:t>[</w:t>
+      </w:r>
+      <w:proofErr w:type="spellStart"/>
+      <w:proofErr w:type="gramStart"/>
+      <w:r>
+        <w:rPr>
+          <w:rFonts w:ascii="Consolas" w:hAnsi="Consolas" w:cs="Consolas"/>
+          <w:color w:val="2B91AF"/>
+          <w:sz w:val="19"/>
+          <w:szCs w:val="19"/>
+        </w:rPr>
+        <w:t>EnableCors</w:t>
+      </w:r>
+      <w:proofErr w:type="spellEnd"/>
+      <w:proofErr w:type="gramEnd"/>
+      <w:r>
+        <w:rPr>
+          <w:rFonts w:ascii="Consolas" w:hAnsi="Consolas" w:cs="Consolas"/>
+          <w:color w:val="000000"/>
+          <w:sz w:val="19"/>
+          <w:szCs w:val="19"/>
+        </w:rPr>
+        <w:t>(</w:t>
+      </w:r>
+      <w:r>
+        <w:rPr>
+          <w:rFonts w:ascii="Consolas" w:hAnsi="Consolas" w:cs="Consolas"/>
+          <w:color w:val="A31515"/>
+          <w:sz w:val="19"/>
+          <w:szCs w:val="19"/>
+        </w:rPr>
+        <w:t>"</w:t>
+      </w:r>
+      <w:proofErr w:type="spellStart"/>
+      <w:r>
+        <w:rPr>
+          <w:rFonts w:ascii="Consolas" w:hAnsi="Consolas" w:cs="Consolas"/>
+          <w:color w:val="A31515"/>
+          <w:sz w:val="19"/>
+          <w:szCs w:val="19"/>
+        </w:rPr>
+        <w:t>AllowSpecificOrigin</w:t>
+      </w:r>
+      <w:proofErr w:type="spellEnd"/>
+      <w:r>
+        <w:rPr>
+          <w:rFonts w:ascii="Consolas" w:hAnsi="Consolas" w:cs="Consolas"/>
+          <w:color w:val="A31515"/>
+          <w:sz w:val="19"/>
+          <w:szCs w:val="19"/>
+        </w:rPr>
+        <w:t>"</w:t>
+      </w:r>
+      <w:r>
+        <w:rPr>
+          <w:rFonts w:ascii="Consolas" w:hAnsi="Consolas" w:cs="Consolas"/>
+          <w:color w:val="000000"/>
+          <w:sz w:val="19"/>
+          <w:szCs w:val="19"/>
+        </w:rPr>
+        <w:t>)]</w:t>
+      </w:r>
+    </w:p>
+    <w:p>
+      <w:pPr>
+        <w:rPr>
+          <w:u w:val="single"/>
+        </w:rPr>
+      </w:pPr>
+      <w:r>
+        <w:rPr>
+          <w:rFonts w:ascii="Consolas" w:hAnsi="Consolas" w:cs="Consolas"/>
+          <w:color w:val="000000"/>
+          <w:sz w:val="19"/>
+          <w:szCs w:val="19"/>
+        </w:rPr>
+        <w:t xml:space="preserve"> </w:t>
+      </w:r>
+      <w:proofErr w:type="spellStart"/>
+      <w:proofErr w:type="gramStart"/>
+      <w:r>
+        <w:rPr>
+          <w:rFonts w:ascii="Consolas" w:hAnsi="Consolas" w:cs="Consolas"/>
+          <w:color w:val="0000FF"/>
+          <w:sz w:val="19"/>
+          <w:szCs w:val="19"/>
+        </w:rPr>
+        <w:t>public</w:t>
+      </w:r>
+      <w:proofErr w:type="spellEnd"/>
+      <w:proofErr w:type="gramEnd"/>
+      <w:r>
+        <w:rPr>
+          <w:rFonts w:ascii="Consolas" w:hAnsi="Consolas" w:cs="Consolas"/>
+          <w:color w:val="000000"/>
+          <w:sz w:val="19"/>
+          <w:szCs w:val="19"/>
+        </w:rPr>
+        <w:t xml:space="preserve"> </w:t>
+      </w:r>
+      <w:proofErr w:type="spellStart"/>
+      <w:r>
+        <w:rPr>
+          <w:rFonts w:ascii="Consolas" w:hAnsi="Consolas" w:cs="Consolas"/>
+          <w:color w:val="2B91AF"/>
+          <w:sz w:val="19"/>
+          <w:szCs w:val="19"/>
+        </w:rPr>
+        <w:t>JsonResult</w:t>
+      </w:r>
+      <w:proofErr w:type="spellEnd"/>
+      <w:r>
+        <w:rPr>
+          <w:rFonts w:ascii="Consolas" w:hAnsi="Consolas" w:cs="Consolas"/>
+          <w:color w:val="000000"/>
+          <w:sz w:val="19"/>
+          <w:szCs w:val="19"/>
+        </w:rPr>
+        <w:t xml:space="preserve"> listar()</w:t>
+      </w:r>
+    </w:p>
+    <w:p/>
+    <w:p>
+      <w:proofErr w:type="spellStart"/>
+      <w:proofErr w:type="gramStart"/>
+      <w:r>
+        <w:t>bootgrid</w:t>
+      </w:r>
+      <w:proofErr w:type="spellEnd"/>
+      <w:proofErr w:type="gramEnd"/>
+    </w:p>
+    <w:p>
+      <w:pPr>
+        <w:rPr>
+          <w:u w:val="single"/>
+        </w:rPr>
+      </w:pPr>
     </w:p>
     <w:sectPr>
       <w:pgSz w:w="11906" w:h="16838"/>
@@ -960,7 +1140,7 @@
 </file>
 
 <file path=customXml/itemProps1.xml><?xml version="1.0" encoding="utf-8"?>
-<ds:datastoreItem xmlns:ds="http://schemas.openxmlformats.org/officeDocument/2006/customXml" ds:itemID="{60DDB43D-DF54-4421-8B86-9811A92D0DB8}">
+<ds:datastoreItem xmlns:ds="http://schemas.openxmlformats.org/officeDocument/2006/customXml" ds:itemID="{E6C993A5-1E0E-4720-8391-5B562BBE4246}">
   <ds:schemaRefs>
     <ds:schemaRef ds:uri="http://schemas.openxmlformats.org/officeDocument/2006/bibliography"/>
   </ds:schemaRefs>

</xml_diff>